<commit_message>
fix: correct docs to reference Plan page for production workflows
The Plan page (/admin/plan/<batch_id>) is where production staff
do their day-to-day work: counting pre-rolls with +/- buttons,
switching between sizes via tabs, configuring centrifuge settings,
and weighing samples. The Edit Batch page is for admin tasks like
changing stages and managing compliance/testing metadata.

Updated daily-operations, quick-reference-card, troubleshooting,
and reporting guides. Added 5 Plan page screenshots.

Co-Authored-By: Claude Opus 4.6 <noreply@anthropic.com>
</commit_message>
<xml_diff>
--- a/docs/user-guides/quick-reference-card.docx
+++ b/docs/user-guides/quick-reference-card.docx
@@ -216,7 +216,16 @@
         <w:pStyle w:val="ListNumber"/>
       </w:pPr>
       <w:r>
-        <w:t>On the dashboard, click or tap the batch you are working on.</w:t>
+        <w:t xml:space="preserve">On the dashboard, click the </w:t>
+      </w:r>
+      <w:r>
+        <w:rPr>
+          <w:b/>
+        </w:rPr>
+        <w:t>Plan</w:t>
+      </w:r>
+      <w:r>
+        <w:t xml:space="preserve"> button next to the batch you are working on.</w:t>
       </w:r>
     </w:p>
     <w:p>
@@ -224,13 +233,30 @@
         <w:pStyle w:val="ListNumber"/>
       </w:pPr>
       <w:r>
-        <w:t xml:space="preserve">Find the count fields: </w:t>
+        <w:t xml:space="preserve">Click the </w:t>
       </w:r>
       <w:r>
         <w:rPr>
           <w:b/>
         </w:rPr>
-        <w:t>0.5g</w:t>
+        <w:t>size tab</w:t>
+      </w:r>
+      <w:r>
+        <w:t xml:space="preserve"> at the top for the size you are rolling (0.5g, 0.7g, or 1.0g).</w:t>
+      </w:r>
+    </w:p>
+    <w:p>
+      <w:pPr>
+        <w:pStyle w:val="ListNumber"/>
+      </w:pPr>
+      <w:r>
+        <w:t xml:space="preserve">Use the </w:t>
+      </w:r>
+      <w:r>
+        <w:rPr>
+          <w:b/>
+        </w:rPr>
+        <w:t>+25</w:t>
       </w:r>
       <w:r>
         <w:t xml:space="preserve">, </w:t>
@@ -239,19 +265,19 @@
         <w:rPr>
           <w:b/>
         </w:rPr>
-        <w:t>0.7g</w:t>
+        <w:t>+50</w:t>
       </w:r>
       <w:r>
-        <w:t xml:space="preserve">, </w:t>
+        <w:t xml:space="preserve">, or </w:t>
       </w:r>
       <w:r>
         <w:rPr>
           <w:b/>
         </w:rPr>
-        <w:t>1.0g</w:t>
+        <w:t>+100</w:t>
       </w:r>
       <w:r>
-        <w:t>.</w:t>
+        <w:t xml:space="preserve"> buttons to add to your count.</w:t>
       </w:r>
     </w:p>
     <w:p>
@@ -259,24 +285,16 @@
         <w:pStyle w:val="ListNumber"/>
       </w:pPr>
       <w:r>
-        <w:t xml:space="preserve">Type the </w:t>
+        <w:t xml:space="preserve">Counts save automatically (the </w:t>
       </w:r>
       <w:r>
         <w:rPr>
           <w:b/>
         </w:rPr>
-        <w:t>total</w:t>
+        <w:t>Saved</w:t>
       </w:r>
       <w:r>
-        <w:t xml:space="preserve"> number of pre-rolls made so far for each size.</w:t>
-      </w:r>
-    </w:p>
-    <w:p>
-      <w:pPr>
-        <w:pStyle w:val="ListNumber"/>
-      </w:pPr>
-      <w:r>
-        <w:t>Counts save automatically.</w:t>
+        <w:t xml:space="preserve"> button turns green).</w:t>
       </w:r>
     </w:p>
     <w:p>
@@ -290,10 +308,10 @@
         <w:rPr>
           <w:b/>
         </w:rPr>
-        <w:t>Back</w:t>
+        <w:t>← Back to Admin</w:t>
       </w:r>
       <w:r>
-        <w:t xml:space="preserve"> or use the navigation to return to the dashboard.</w:t>
+        <w:t xml:space="preserve"> to return to the dashboard.</w:t>
       </w:r>
     </w:p>
     <w:p>
@@ -1564,6 +1582,62 @@
               <w:rPr>
                 <w:sz w:val="20"/>
               </w:rPr>
+              <w:t>**Plan**</w:t>
+            </w:r>
+          </w:p>
+        </w:tc>
+        <w:tc>
+          <w:tcPr>
+            <w:tcW w:type="dxa" w:w="4320"/>
+          </w:tcPr>
+          <w:p>
+            <w:r>
+              <w:rPr>
+                <w:sz w:val="20"/>
+              </w:rPr>
+              <w:t>Open the Plan page for a batch (counting, centrifuge, weighing)</w:t>
+            </w:r>
+          </w:p>
+        </w:tc>
+      </w:tr>
+      <w:tr>
+        <w:tc>
+          <w:tcPr>
+            <w:tcW w:type="dxa" w:w="4320"/>
+          </w:tcPr>
+          <w:p>
+            <w:r>
+              <w:rPr>
+                <w:sz w:val="20"/>
+              </w:rPr>
+              <w:t>**Edit**</w:t>
+            </w:r>
+          </w:p>
+        </w:tc>
+        <w:tc>
+          <w:tcPr>
+            <w:tcW w:type="dxa" w:w="4320"/>
+          </w:tcPr>
+          <w:p>
+            <w:r>
+              <w:rPr>
+                <w:sz w:val="20"/>
+              </w:rPr>
+              <w:t>Open the Edit Batch page (strain info, stage, compliance)</w:t>
+            </w:r>
+          </w:p>
+        </w:tc>
+      </w:tr>
+      <w:tr>
+        <w:tc>
+          <w:tcPr>
+            <w:tcW w:type="dxa" w:w="4320"/>
+          </w:tcPr>
+          <w:p>
+            <w:r>
+              <w:rPr>
+                <w:sz w:val="20"/>
+              </w:rPr>
               <w:t>**+ Add Strain**</w:t>
             </w:r>
           </w:p>

</xml_diff>